<commit_message>
Update INTRODUCTION TO COMPUTER SYSTEMS AND NETWORKS (CN4104_1).docx
</commit_message>
<xml_diff>
--- a/INTRODUCTION TO COMPUTER SYSTEMS AND NETWORKS (CN4104_1).docx
+++ b/INTRODUCTION TO COMPUTER SYSTEMS AND NETWORKS (CN4104_1).docx
@@ -1,6 +1,6 @@
 
 <file path=word/document.xml><?xml version="1.0" encoding="utf-8"?>
-<w:document xmlns:wpc="http://schemas.microsoft.com/office/word/2010/wordprocessingCanvas" xmlns:cx="http://schemas.microsoft.com/office/drawing/2014/chartex" xmlns:cx1="http://schemas.microsoft.com/office/drawing/2015/9/8/chartex" xmlns:cx2="http://schemas.microsoft.com/office/drawing/2015/10/21/chartex" xmlns:cx3="http://schemas.microsoft.com/office/drawing/2016/5/9/chartex" xmlns:cx4="http://schemas.microsoft.com/office/drawing/2016/5/10/chartex" xmlns:cx5="http://schemas.microsoft.com/office/drawing/2016/5/11/chartex" xmlns:cx6="http://schemas.microsoft.com/office/drawing/2016/5/12/chartex" xmlns:cx7="http://schemas.microsoft.com/office/drawing/2016/5/13/chartex" xmlns:cx8="http://schemas.microsoft.com/office/drawing/2016/5/14/chartex" xmlns:mc="http://schemas.openxmlformats.org/markup-compatibility/2006" xmlns:aink="http://schemas.microsoft.com/office/drawing/2016/ink" xmlns:am3d="http://schemas.microsoft.com/office/drawing/2017/model3d" xmlns:o="urn:schemas-microsoft-com:office:office" xmlns:r="http://schemas.openxmlformats.org/officeDocument/2006/relationships" xmlns:m="http://schemas.openxmlformats.org/officeDocument/2006/math" xmlns:v="urn:schemas-microsoft-com:vml" xmlns:wp14="http://schemas.microsoft.com/office/word/2010/wordprocessingDrawing" xmlns:wp="http://schemas.openxmlformats.org/drawingml/2006/wordprocessingDrawing" xmlns:w10="urn:schemas-microsoft-com:office:word" xmlns:w="http://schemas.openxmlformats.org/wordprocessingml/2006/main" xmlns:w14="http://schemas.microsoft.com/office/word/2010/wordml" xmlns:w15="http://schemas.microsoft.com/office/word/2012/wordml" xmlns:w16cex="http://schemas.microsoft.com/office/word/2018/wordml/cex" xmlns:w16cid="http://schemas.microsoft.com/office/word/2016/wordml/cid" xmlns:w16="http://schemas.microsoft.com/office/word/2018/wordml" xmlns:w16se="http://schemas.microsoft.com/office/word/2015/wordml/symex" xmlns:wpg="http://schemas.microsoft.com/office/word/2010/wordprocessingGroup" xmlns:wpi="http://schemas.microsoft.com/office/word/2010/wordprocessingInk" xmlns:wne="http://schemas.microsoft.com/office/word/2006/wordml" xmlns:wps="http://schemas.microsoft.com/office/word/2010/wordprocessingShape" mc:Ignorable="w14 w15 w16se w16cid w16 w16cex wp14">
+<w:document xmlns:wpc="http://schemas.microsoft.com/office/word/2010/wordprocessingCanvas" xmlns:cx="http://schemas.microsoft.com/office/drawing/2014/chartex" xmlns:cx1="http://schemas.microsoft.com/office/drawing/2015/9/8/chartex" xmlns:cx2="http://schemas.microsoft.com/office/drawing/2015/10/21/chartex" xmlns:cx3="http://schemas.microsoft.com/office/drawing/2016/5/9/chartex" xmlns:cx4="http://schemas.microsoft.com/office/drawing/2016/5/10/chartex" xmlns:cx5="http://schemas.microsoft.com/office/drawing/2016/5/11/chartex" xmlns:cx6="http://schemas.microsoft.com/office/drawing/2016/5/12/chartex" xmlns:cx7="http://schemas.microsoft.com/office/drawing/2016/5/13/chartex" xmlns:cx8="http://schemas.microsoft.com/office/drawing/2016/5/14/chartex" xmlns:mc="http://schemas.openxmlformats.org/markup-compatibility/2006" xmlns:aink="http://schemas.microsoft.com/office/drawing/2016/ink" xmlns:am3d="http://schemas.microsoft.com/office/drawing/2017/model3d" xmlns:o="urn:schemas-microsoft-com:office:office" xmlns:r="http://schemas.openxmlformats.org/officeDocument/2006/relationships" xmlns:m="http://schemas.openxmlformats.org/officeDocument/2006/math" xmlns:v="urn:schemas-microsoft-com:vml" xmlns:wp14="http://schemas.microsoft.com/office/word/2010/wordprocessingDrawing" xmlns:wp="http://schemas.openxmlformats.org/drawingml/2006/wordprocessingDrawing" xmlns:w10="urn:schemas-microsoft-com:office:word" xmlns:w="http://schemas.openxmlformats.org/wordprocessingml/2006/main" xmlns:w14="http://schemas.microsoft.com/office/word/2010/wordml" xmlns:w15="http://schemas.microsoft.com/office/word/2012/wordml" xmlns:w16cex="http://schemas.microsoft.com/office/word/2018/wordml/cex" xmlns:w16cid="http://schemas.microsoft.com/office/word/2016/wordml/cid" xmlns:w16="http://schemas.microsoft.com/office/word/2018/wordml" xmlns:w16sdtdh="http://schemas.microsoft.com/office/word/2020/wordml/sdtdatahash" xmlns:w16se="http://schemas.microsoft.com/office/word/2015/wordml/symex" xmlns:wpg="http://schemas.microsoft.com/office/word/2010/wordprocessingGroup" xmlns:wpi="http://schemas.microsoft.com/office/word/2010/wordprocessingInk" xmlns:wne="http://schemas.microsoft.com/office/word/2006/wordml" xmlns:wps="http://schemas.microsoft.com/office/word/2010/wordprocessingShape" mc:Ignorable="w14 w15 w16se w16cid w16 w16cex w16sdtdh wp14">
   <w:body>
     <w:p>
       <w:pPr>
@@ -11,7 +11,6 @@
           <w:bCs/>
           <w:sz w:val="24"/>
           <w:szCs w:val="24"/>
-          <w:lang w:val="el-GR"/>
         </w:rPr>
       </w:pPr>
       <w:r>
@@ -31,7 +30,6 @@
           <w:bCs/>
           <w:sz w:val="24"/>
           <w:szCs w:val="24"/>
-          <w:lang w:val="el-GR"/>
         </w:rPr>
         <w:t xml:space="preserve"> &amp; </w:t>
       </w:r>
@@ -52,7 +50,6 @@
           <w:bCs/>
           <w:sz w:val="24"/>
           <w:szCs w:val="24"/>
-          <w:lang w:val="el-GR"/>
         </w:rPr>
         <w:t xml:space="preserve"> </w:t>
       </w:r>
@@ -73,85 +70,27 @@
           <w:bCs/>
           <w:sz w:val="24"/>
           <w:szCs w:val="24"/>
-          <w:lang w:val="el-GR"/>
-        </w:rPr>
-        <w:t xml:space="preserve"> εν</w:t>
-      </w:r>
-      <w:r>
-        <w:rPr>
-          <w:rFonts w:ascii="Arial" w:hAnsi="Arial" w:cs="Arial"/>
-          <w:b/>
-          <w:bCs/>
-          <w:sz w:val="24"/>
-          <w:szCs w:val="24"/>
-          <w:lang w:val="el-GR"/>
-        </w:rPr>
-        <w:t>ό</w:t>
-      </w:r>
-      <w:r>
-        <w:rPr>
-          <w:rFonts w:ascii="Arial" w:hAnsi="Arial" w:cs="Arial"/>
-          <w:b/>
-          <w:bCs/>
-          <w:sz w:val="24"/>
-          <w:szCs w:val="24"/>
-          <w:lang w:val="el-GR"/>
-        </w:rPr>
-        <w:t xml:space="preserve">ς </w:t>
-      </w:r>
-      <w:r>
-        <w:rPr>
-          <w:rFonts w:ascii="Arial" w:hAnsi="Arial" w:cs="Arial"/>
-          <w:b/>
-          <w:bCs/>
-          <w:sz w:val="24"/>
-          <w:szCs w:val="24"/>
-          <w:lang w:val="el-GR"/>
-        </w:rPr>
-        <w:t>τηλεπικοινωνιακού</w:t>
-      </w:r>
-      <w:r>
-        <w:rPr>
-          <w:rFonts w:ascii="Arial" w:hAnsi="Arial" w:cs="Arial"/>
-          <w:b/>
-          <w:bCs/>
-          <w:sz w:val="24"/>
-          <w:szCs w:val="24"/>
-          <w:lang w:val="el-GR"/>
-        </w:rPr>
-        <w:t xml:space="preserve"> Παρ</w:t>
-      </w:r>
-      <w:r>
-        <w:rPr>
-          <w:rFonts w:ascii="Arial" w:hAnsi="Arial" w:cs="Arial"/>
-          <w:b/>
-          <w:bCs/>
-          <w:sz w:val="24"/>
-          <w:szCs w:val="24"/>
-          <w:lang w:val="el-GR"/>
-        </w:rPr>
-        <w:t>ό</w:t>
-      </w:r>
-      <w:r>
-        <w:rPr>
-          <w:rFonts w:ascii="Arial" w:hAnsi="Arial" w:cs="Arial"/>
-          <w:b/>
-          <w:bCs/>
-          <w:sz w:val="24"/>
-          <w:szCs w:val="24"/>
-          <w:lang w:val="el-GR"/>
-        </w:rPr>
-        <w:t>χου</w:t>
-      </w:r>
-    </w:p>
-    <w:p>
-      <w:pPr>
-        <w:jc w:val="both"/>
-        <w:rPr>
-          <w:rFonts w:ascii="Arial" w:hAnsi="Arial" w:cs="Arial"/>
-          <w:sz w:val="24"/>
-          <w:szCs w:val="24"/>
-          <w:lang w:val="el-GR"/>
+        </w:rPr>
+        <w:t xml:space="preserve"> </w:t>
+      </w:r>
+      <w:r>
+        <w:rPr>
+          <w:rFonts w:ascii="Arial" w:hAnsi="Arial" w:cs="Arial"/>
+          <w:b/>
+          <w:bCs/>
+          <w:sz w:val="24"/>
+          <w:szCs w:val="24"/>
+        </w:rPr>
+        <w:t>of Internet Service Provider</w:t>
+      </w:r>
+    </w:p>
+    <w:p>
+      <w:pPr>
+        <w:jc w:val="both"/>
+        <w:rPr>
+          <w:rFonts w:ascii="Arial" w:hAnsi="Arial" w:cs="Arial"/>
+          <w:sz w:val="24"/>
+          <w:szCs w:val="24"/>
         </w:rPr>
       </w:pPr>
     </w:p>
@@ -222,61 +161,159 @@
           <w:sz w:val="24"/>
           <w:szCs w:val="24"/>
         </w:rPr>
-        <w:t>The purpose of this document is to provide valid information for the constituent members including Low level Design and High Level design in a concise overview of a large geographical area service within the framework of the bill and compliance with IEEE Standards.</w:t>
-      </w:r>
-    </w:p>
-    <w:p>
-      <w:pPr>
-        <w:jc w:val="both"/>
-        <w:rPr>
-          <w:rFonts w:ascii="Arial" w:hAnsi="Arial" w:cs="Arial"/>
-          <w:sz w:val="24"/>
-          <w:szCs w:val="24"/>
-        </w:rPr>
-      </w:pPr>
-      <w:r>
-        <w:rPr>
-          <w:rFonts w:ascii="Arial" w:hAnsi="Arial" w:cs="Arial"/>
-          <w:sz w:val="24"/>
-          <w:szCs w:val="24"/>
-        </w:rPr>
-        <w:t>The framework of the research of the project and its development should be strictly adhered to in order to create reliable forms of services but also to connect with other geographical parts. Main vision of service and support of our fellow human beings but also of their dreams through our services, making them possible.</w:t>
-      </w:r>
-    </w:p>
-    <w:p>
-      <w:pPr>
-        <w:jc w:val="both"/>
-        <w:rPr>
-          <w:rFonts w:ascii="Arial" w:hAnsi="Arial" w:cs="Arial"/>
-          <w:sz w:val="24"/>
-          <w:szCs w:val="24"/>
-        </w:rPr>
-      </w:pPr>
-      <w:r>
-        <w:rPr>
-          <w:rFonts w:ascii="Arial" w:hAnsi="Arial" w:cs="Arial"/>
-          <w:sz w:val="24"/>
-          <w:szCs w:val="24"/>
-        </w:rPr>
-        <w:t>The "corporate" network will bring the so-called Industry Standards from reliable products in this list for its foundation and its spread within them the direct support and creation of a company-consumer bond</w:t>
-      </w:r>
-    </w:p>
-    <w:p>
-      <w:pPr>
-        <w:jc w:val="both"/>
-        <w:rPr>
-          <w:rFonts w:ascii="Arial" w:hAnsi="Arial" w:cs="Arial"/>
-          <w:sz w:val="24"/>
-          <w:szCs w:val="24"/>
-        </w:rPr>
-      </w:pPr>
-      <w:r>
-        <w:rPr>
-          <w:rFonts w:ascii="Arial" w:hAnsi="Arial" w:cs="Arial"/>
-          <w:sz w:val="24"/>
-          <w:szCs w:val="24"/>
-        </w:rPr>
-        <w:t>The final creation of the network topology will be fully functional and scalable as its effectiveness has been repeatedly certified in laboratory controlled environments.</w:t>
+        <w:t>The purpose of this document is to provide valid information for the constituent members including Low</w:t>
+      </w:r>
+      <w:r>
+        <w:rPr>
+          <w:rFonts w:ascii="Arial" w:hAnsi="Arial" w:cs="Arial"/>
+          <w:sz w:val="24"/>
+          <w:szCs w:val="24"/>
+        </w:rPr>
+        <w:t>-</w:t>
+      </w:r>
+      <w:r>
+        <w:rPr>
+          <w:rFonts w:ascii="Arial" w:hAnsi="Arial" w:cs="Arial"/>
+          <w:sz w:val="24"/>
+          <w:szCs w:val="24"/>
+        </w:rPr>
+        <w:t>level Design and High</w:t>
+      </w:r>
+      <w:r>
+        <w:rPr>
+          <w:rFonts w:ascii="Arial" w:hAnsi="Arial" w:cs="Arial"/>
+          <w:sz w:val="24"/>
+          <w:szCs w:val="24"/>
+        </w:rPr>
+        <w:t>-</w:t>
+      </w:r>
+      <w:r>
+        <w:rPr>
+          <w:rFonts w:ascii="Arial" w:hAnsi="Arial" w:cs="Arial"/>
+          <w:sz w:val="24"/>
+          <w:szCs w:val="24"/>
+        </w:rPr>
+        <w:t>Level design in a concise overview of a large geographical area service within the framework of the bill and compliance with IEEE Standards.</w:t>
+      </w:r>
+    </w:p>
+    <w:p>
+      <w:pPr>
+        <w:jc w:val="both"/>
+        <w:rPr>
+          <w:rFonts w:ascii="Arial" w:hAnsi="Arial" w:cs="Arial"/>
+          <w:sz w:val="24"/>
+          <w:szCs w:val="24"/>
+        </w:rPr>
+      </w:pPr>
+      <w:r>
+        <w:rPr>
+          <w:rFonts w:ascii="Arial" w:hAnsi="Arial" w:cs="Arial"/>
+          <w:sz w:val="24"/>
+          <w:szCs w:val="24"/>
+        </w:rPr>
+        <w:t xml:space="preserve">The framework of the research of the project and its development should be strictly adhered to in order to create reliable forms of services </w:t>
+      </w:r>
+      <w:r>
+        <w:rPr>
+          <w:rFonts w:ascii="Arial" w:hAnsi="Arial" w:cs="Arial"/>
+          <w:sz w:val="24"/>
+          <w:szCs w:val="24"/>
+        </w:rPr>
+        <w:t>and</w:t>
+      </w:r>
+      <w:r>
+        <w:rPr>
+          <w:rFonts w:ascii="Arial" w:hAnsi="Arial" w:cs="Arial"/>
+          <w:sz w:val="24"/>
+          <w:szCs w:val="24"/>
+        </w:rPr>
+        <w:t xml:space="preserve"> also to connect with other geographical parts. </w:t>
+      </w:r>
+      <w:r>
+        <w:rPr>
+          <w:rFonts w:ascii="Arial" w:hAnsi="Arial" w:cs="Arial"/>
+          <w:sz w:val="24"/>
+          <w:szCs w:val="24"/>
+        </w:rPr>
+        <w:t>The m</w:t>
+      </w:r>
+      <w:r>
+        <w:rPr>
+          <w:rFonts w:ascii="Arial" w:hAnsi="Arial" w:cs="Arial"/>
+          <w:sz w:val="24"/>
+          <w:szCs w:val="24"/>
+        </w:rPr>
+        <w:t>ain vision of service and support of our fellow human beings but also of their dreams through our services, making them possible.</w:t>
+      </w:r>
+    </w:p>
+    <w:p>
+      <w:pPr>
+        <w:jc w:val="both"/>
+        <w:rPr>
+          <w:rFonts w:ascii="Arial" w:hAnsi="Arial" w:cs="Arial"/>
+          <w:sz w:val="24"/>
+          <w:szCs w:val="24"/>
+        </w:rPr>
+      </w:pPr>
+      <w:r>
+        <w:rPr>
+          <w:rFonts w:ascii="Arial" w:hAnsi="Arial" w:cs="Arial"/>
+          <w:sz w:val="24"/>
+          <w:szCs w:val="24"/>
+        </w:rPr>
+        <w:t xml:space="preserve">The "corporate" network will bring the so-called Industry Standards from reliable products in this list for its foundation and </w:t>
+      </w:r>
+      <w:proofErr w:type="gramStart"/>
+      <w:r>
+        <w:rPr>
+          <w:rFonts w:ascii="Arial" w:hAnsi="Arial" w:cs="Arial"/>
+          <w:sz w:val="24"/>
+          <w:szCs w:val="24"/>
+        </w:rPr>
+        <w:t>its</w:t>
+      </w:r>
+      <w:proofErr w:type="gramEnd"/>
+      <w:r>
+        <w:rPr>
+          <w:rFonts w:ascii="Arial" w:hAnsi="Arial" w:cs="Arial"/>
+          <w:sz w:val="24"/>
+          <w:szCs w:val="24"/>
+        </w:rPr>
+        <w:t xml:space="preserve"> spread within them the direct support and creation of a company-consumer bond</w:t>
+      </w:r>
+    </w:p>
+    <w:p>
+      <w:pPr>
+        <w:jc w:val="both"/>
+        <w:rPr>
+          <w:rFonts w:ascii="Arial" w:hAnsi="Arial" w:cs="Arial"/>
+          <w:sz w:val="24"/>
+          <w:szCs w:val="24"/>
+        </w:rPr>
+      </w:pPr>
+      <w:r>
+        <w:rPr>
+          <w:rFonts w:ascii="Arial" w:hAnsi="Arial" w:cs="Arial"/>
+          <w:sz w:val="24"/>
+          <w:szCs w:val="24"/>
+        </w:rPr>
+        <w:t>The final creation of the network topology will be fully functional and scalable as its effectiveness has been repeatedly certified in laboratory</w:t>
+      </w:r>
+      <w:r>
+        <w:rPr>
+          <w:rFonts w:ascii="Arial" w:hAnsi="Arial" w:cs="Arial"/>
+          <w:sz w:val="24"/>
+          <w:szCs w:val="24"/>
+        </w:rPr>
+        <w:t>-</w:t>
+      </w:r>
+      <w:r>
+        <w:rPr>
+          <w:rFonts w:ascii="Arial" w:hAnsi="Arial" w:cs="Arial"/>
+          <w:sz w:val="24"/>
+          <w:szCs w:val="24"/>
+        </w:rPr>
+        <w:t>controlled environments.</w:t>
       </w:r>
     </w:p>
     <w:p>
@@ -422,7 +459,23 @@
           <w:sz w:val="24"/>
           <w:szCs w:val="24"/>
         </w:rPr>
-        <w:t>The network will consist of industry Standards &amp; IEEE compatible hardware multi-Service Switches L3, Edge routers designed to deliver uninterrupted operation, high efficiency and reliability CIA (confidentiality, integrity, availability) according to the plan of the Service Provisioning network with the goal and vision of immediate response to fluctuating demands but also failure. Services with full QoS application level awareness and consumer awareness and evolving through preferential control for new revenue streams.</w:t>
+        <w:t>The network will consist of industry Standards &amp; IEEE compatible hardware multi-Service Switches L3, Edge routers designed to deliver uninterrupted operation, high efficiency and reliability CIA (confidentiality, integrity, availability) according to the plan of the Service Provisioning network with the goal and vision of immediate response to fluctuating demands but also failure. Services with full QoS application</w:t>
+      </w:r>
+      <w:r>
+        <w:rPr>
+          <w:rFonts w:ascii="Arial" w:hAnsi="Arial" w:cs="Arial"/>
+          <w:sz w:val="24"/>
+          <w:szCs w:val="24"/>
+        </w:rPr>
+        <w:t>-</w:t>
+      </w:r>
+      <w:r>
+        <w:rPr>
+          <w:rFonts w:ascii="Arial" w:hAnsi="Arial" w:cs="Arial"/>
+          <w:sz w:val="24"/>
+          <w:szCs w:val="24"/>
+        </w:rPr>
+        <w:t>level awareness and consumer awareness and evolving through preferential control for new revenue streams.</w:t>
       </w:r>
     </w:p>
     <w:p>
@@ -477,7 +530,25 @@
           <w:sz w:val="24"/>
           <w:szCs w:val="24"/>
         </w:rPr>
-        <w:t>Due to technological transfer full existence and support Ipv4 + Ipv6 Islands for technological compromise. Separation packages simply or operationally and advanced business technical support through communication applying IP MPLS L3 Vpn, SDN, ISDN.</w:t>
+        <w:t xml:space="preserve">Due to technological transfer full existence and support Ipv4 + Ipv6 Islands for technological compromise. Separation packages simply or operationally and advanced business technical support through communication applying IP MPLS L3 </w:t>
+      </w:r>
+      <w:proofErr w:type="spellStart"/>
+      <w:r>
+        <w:rPr>
+          <w:rFonts w:ascii="Arial" w:hAnsi="Arial" w:cs="Arial"/>
+          <w:sz w:val="24"/>
+          <w:szCs w:val="24"/>
+        </w:rPr>
+        <w:t>Vpn</w:t>
+      </w:r>
+      <w:proofErr w:type="spellEnd"/>
+      <w:r>
+        <w:rPr>
+          <w:rFonts w:ascii="Arial" w:hAnsi="Arial" w:cs="Arial"/>
+          <w:sz w:val="24"/>
+          <w:szCs w:val="24"/>
+        </w:rPr>
+        <w:t>, SDN, ISDN.</w:t>
       </w:r>
     </w:p>
     <w:p>
@@ -513,25 +584,51 @@
           <w:sz w:val="24"/>
           <w:szCs w:val="24"/>
         </w:rPr>
-        <w:t>Intranet which will have managements in each building Urban Center with at least 128 stations for employees per business floor.</w:t>
-      </w:r>
-    </w:p>
-    <w:p>
-      <w:pPr>
-        <w:jc w:val="both"/>
-        <w:rPr>
-          <w:rFonts w:ascii="Arial" w:hAnsi="Arial" w:cs="Arial"/>
-          <w:sz w:val="24"/>
-          <w:szCs w:val="24"/>
-        </w:rPr>
-      </w:pPr>
-      <w:r>
-        <w:rPr>
-          <w:rFonts w:ascii="Arial" w:hAnsi="Arial" w:cs="Arial"/>
-          <w:sz w:val="24"/>
-          <w:szCs w:val="24"/>
-        </w:rPr>
-        <w:t>3 tier Access, Aggregation / Distribution, Data Center Core (IP / FCoE + SAN Network).</w:t>
+        <w:t>An i</w:t>
+      </w:r>
+      <w:r>
+        <w:rPr>
+          <w:rFonts w:ascii="Arial" w:hAnsi="Arial" w:cs="Arial"/>
+          <w:sz w:val="24"/>
+          <w:szCs w:val="24"/>
+        </w:rPr>
+        <w:t>ntranet which will have managements in each building Urban Center with at least 128 stations for employees per business floor.</w:t>
+      </w:r>
+    </w:p>
+    <w:p>
+      <w:pPr>
+        <w:jc w:val="both"/>
+        <w:rPr>
+          <w:rFonts w:ascii="Arial" w:hAnsi="Arial" w:cs="Arial"/>
+          <w:sz w:val="24"/>
+          <w:szCs w:val="24"/>
+        </w:rPr>
+      </w:pPr>
+      <w:r>
+        <w:rPr>
+          <w:rFonts w:ascii="Arial" w:hAnsi="Arial" w:cs="Arial"/>
+          <w:sz w:val="24"/>
+          <w:szCs w:val="24"/>
+        </w:rPr>
+        <w:t xml:space="preserve">3 tier Access, Aggregation / Distribution, Data Center Core (IP / </w:t>
+      </w:r>
+      <w:proofErr w:type="spellStart"/>
+      <w:r>
+        <w:rPr>
+          <w:rFonts w:ascii="Arial" w:hAnsi="Arial" w:cs="Arial"/>
+          <w:sz w:val="24"/>
+          <w:szCs w:val="24"/>
+        </w:rPr>
+        <w:t>FCoE</w:t>
+      </w:r>
+      <w:proofErr w:type="spellEnd"/>
+      <w:r>
+        <w:rPr>
+          <w:rFonts w:ascii="Arial" w:hAnsi="Arial" w:cs="Arial"/>
+          <w:sz w:val="24"/>
+          <w:szCs w:val="24"/>
+        </w:rPr>
+        <w:t xml:space="preserve"> + SAN Network).</w:t>
       </w:r>
     </w:p>
     <w:p>
@@ -633,26 +730,52 @@
           <w:sz w:val="24"/>
           <w:szCs w:val="24"/>
         </w:rPr>
-        <w:t>2)Web Based Proxy Auth</w:t>
-      </w:r>
-    </w:p>
-    <w:p>
-      <w:pPr>
-        <w:jc w:val="both"/>
-        <w:rPr>
-          <w:rFonts w:ascii="Arial" w:hAnsi="Arial" w:cs="Arial"/>
-          <w:sz w:val="24"/>
-          <w:szCs w:val="24"/>
-        </w:rPr>
-      </w:pPr>
-      <w:r>
-        <w:rPr>
-          <w:rFonts w:ascii="Arial" w:hAnsi="Arial" w:cs="Arial"/>
-          <w:sz w:val="24"/>
-          <w:szCs w:val="24"/>
-        </w:rPr>
-        <w:t>3)PPPxx</w:t>
-      </w:r>
+        <w:t>2)Web</w:t>
+      </w:r>
+      <w:r>
+        <w:rPr>
+          <w:rFonts w:ascii="Arial" w:hAnsi="Arial" w:cs="Arial"/>
+          <w:sz w:val="24"/>
+          <w:szCs w:val="24"/>
+        </w:rPr>
+        <w:t>-</w:t>
+      </w:r>
+      <w:r>
+        <w:rPr>
+          <w:rFonts w:ascii="Arial" w:hAnsi="Arial" w:cs="Arial"/>
+          <w:sz w:val="24"/>
+          <w:szCs w:val="24"/>
+        </w:rPr>
+        <w:t>Based Proxy Auth</w:t>
+      </w:r>
+    </w:p>
+    <w:p>
+      <w:pPr>
+        <w:jc w:val="both"/>
+        <w:rPr>
+          <w:rFonts w:ascii="Arial" w:hAnsi="Arial" w:cs="Arial"/>
+          <w:sz w:val="24"/>
+          <w:szCs w:val="24"/>
+        </w:rPr>
+      </w:pPr>
+      <w:r>
+        <w:rPr>
+          <w:rFonts w:ascii="Arial" w:hAnsi="Arial" w:cs="Arial"/>
+          <w:sz w:val="24"/>
+          <w:szCs w:val="24"/>
+        </w:rPr>
+        <w:t>3)</w:t>
+      </w:r>
+      <w:proofErr w:type="spellStart"/>
+      <w:r>
+        <w:rPr>
+          <w:rFonts w:ascii="Arial" w:hAnsi="Arial" w:cs="Arial"/>
+          <w:sz w:val="24"/>
+          <w:szCs w:val="24"/>
+        </w:rPr>
+        <w:t>PPPxx</w:t>
+      </w:r>
+      <w:proofErr w:type="spellEnd"/>
     </w:p>
     <w:p>
       <w:pPr>
@@ -691,7 +814,25 @@
           <w:sz w:val="24"/>
           <w:szCs w:val="24"/>
         </w:rPr>
-        <w:t>(path isolation)</w:t>
+        <w:t>(</w:t>
+      </w:r>
+      <w:proofErr w:type="gramStart"/>
+      <w:r>
+        <w:rPr>
+          <w:rFonts w:ascii="Arial" w:hAnsi="Arial" w:cs="Arial"/>
+          <w:sz w:val="24"/>
+          <w:szCs w:val="24"/>
+        </w:rPr>
+        <w:t>path</w:t>
+      </w:r>
+      <w:proofErr w:type="gramEnd"/>
+      <w:r>
+        <w:rPr>
+          <w:rFonts w:ascii="Arial" w:hAnsi="Arial" w:cs="Arial"/>
+          <w:sz w:val="24"/>
+          <w:szCs w:val="24"/>
+        </w:rPr>
+        <w:t xml:space="preserve"> isolation)</w:t>
       </w:r>
     </w:p>
     <w:p>
@@ -708,13 +849,23 @@
           <w:szCs w:val="24"/>
         </w:rPr>
       </w:pPr>
-      <w:r>
-        <w:rPr>
-          <w:rFonts w:ascii="Arial" w:hAnsi="Arial" w:cs="Arial"/>
-          <w:sz w:val="24"/>
-          <w:szCs w:val="24"/>
-        </w:rPr>
-        <w:t>Vlan/.1Q</w:t>
+      <w:proofErr w:type="spellStart"/>
+      <w:r>
+        <w:rPr>
+          <w:rFonts w:ascii="Arial" w:hAnsi="Arial" w:cs="Arial"/>
+          <w:sz w:val="24"/>
+          <w:szCs w:val="24"/>
+        </w:rPr>
+        <w:t>Vlan</w:t>
+      </w:r>
+      <w:proofErr w:type="spellEnd"/>
+      <w:r>
+        <w:rPr>
+          <w:rFonts w:ascii="Arial" w:hAnsi="Arial" w:cs="Arial"/>
+          <w:sz w:val="24"/>
+          <w:szCs w:val="24"/>
+        </w:rPr>
+        <w:t>/.1Q</w:t>
       </w:r>
     </w:p>
     <w:p>
@@ -856,7 +1007,25 @@
           <w:sz w:val="24"/>
           <w:szCs w:val="24"/>
         </w:rPr>
-        <w:t xml:space="preserve">(policy </w:t>
+        <w:t>(</w:t>
+      </w:r>
+      <w:proofErr w:type="gramStart"/>
+      <w:r>
+        <w:rPr>
+          <w:rFonts w:ascii="Arial" w:hAnsi="Arial" w:cs="Arial"/>
+          <w:sz w:val="24"/>
+          <w:szCs w:val="24"/>
+        </w:rPr>
+        <w:t>policy</w:t>
+      </w:r>
+      <w:proofErr w:type="gramEnd"/>
+      <w:r>
+        <w:rPr>
+          <w:rFonts w:ascii="Arial" w:hAnsi="Arial" w:cs="Arial"/>
+          <w:sz w:val="24"/>
+          <w:szCs w:val="24"/>
+        </w:rPr>
+        <w:t xml:space="preserve"> </w:t>
       </w:r>
       <w:r>
         <w:rPr>
@@ -1185,7 +1354,41 @@
           <w:sz w:val="24"/>
           <w:szCs w:val="24"/>
         </w:rPr>
-        <w:t>The network will consist of ipv4 and ipv6 protocols. Specifically, ipv6 networks with prefix 2001: 1111: 2222: 3333 :: / 64 and ipv4 networks with prefix 192.168.1.0/24 with 128 ips minimum will be given</w:t>
+        <w:t xml:space="preserve">The network will consist of ipv4 and ipv6 protocols. Specifically, ipv6 networks with prefix 2001: 1111: 2222: </w:t>
+      </w:r>
+      <w:proofErr w:type="gramStart"/>
+      <w:r>
+        <w:rPr>
+          <w:rFonts w:ascii="Arial" w:hAnsi="Arial" w:cs="Arial"/>
+          <w:sz w:val="24"/>
+          <w:szCs w:val="24"/>
+        </w:rPr>
+        <w:t>3333 :</w:t>
+      </w:r>
+      <w:proofErr w:type="gramEnd"/>
+      <w:r>
+        <w:rPr>
+          <w:rFonts w:ascii="Arial" w:hAnsi="Arial" w:cs="Arial"/>
+          <w:sz w:val="24"/>
+          <w:szCs w:val="24"/>
+        </w:rPr>
+        <w:t xml:space="preserve">: / 64 and ipv4 networks with prefix 192.168.1.0/24 with 128 </w:t>
+      </w:r>
+      <w:r>
+        <w:rPr>
+          <w:rFonts w:ascii="Arial" w:hAnsi="Arial" w:cs="Arial"/>
+          <w:sz w:val="24"/>
+          <w:szCs w:val="24"/>
+        </w:rPr>
+        <w:t>IP’</w:t>
+      </w:r>
+      <w:r>
+        <w:rPr>
+          <w:rFonts w:ascii="Arial" w:hAnsi="Arial" w:cs="Arial"/>
+          <w:sz w:val="24"/>
+          <w:szCs w:val="24"/>
+        </w:rPr>
+        <w:t>s minimum will be given</w:t>
       </w:r>
     </w:p>
     <w:p>
@@ -1221,61 +1424,153 @@
           <w:sz w:val="24"/>
           <w:szCs w:val="24"/>
         </w:rPr>
-        <w:t>Ipv6 will be used for customer service but also for the service of employees in internal networks per urban center (store). There will also be 2 stores in the HQ number.</w:t>
-      </w:r>
-    </w:p>
-    <w:p>
-      <w:pPr>
-        <w:jc w:val="both"/>
-        <w:rPr>
-          <w:rFonts w:ascii="Arial" w:hAnsi="Arial" w:cs="Arial"/>
-          <w:sz w:val="24"/>
-          <w:szCs w:val="24"/>
-        </w:rPr>
-      </w:pPr>
-      <w:r>
-        <w:rPr>
-          <w:rFonts w:ascii="Arial" w:hAnsi="Arial" w:cs="Arial"/>
-          <w:sz w:val="24"/>
-          <w:szCs w:val="24"/>
-        </w:rPr>
-        <w:t>In the rest of the stores the connection will be made through Active Directories and the employees will be given access through CDN Firewall. So the operating system will obviously be Windows Server.</w:t>
-      </w:r>
-    </w:p>
-    <w:p>
-      <w:pPr>
-        <w:jc w:val="both"/>
-        <w:rPr>
-          <w:rFonts w:ascii="Arial" w:hAnsi="Arial" w:cs="Arial"/>
-          <w:sz w:val="24"/>
-          <w:szCs w:val="24"/>
-        </w:rPr>
-      </w:pPr>
-      <w:r>
-        <w:rPr>
-          <w:rFonts w:ascii="Arial" w:hAnsi="Arial" w:cs="Arial"/>
-          <w:sz w:val="24"/>
-          <w:szCs w:val="24"/>
-        </w:rPr>
-        <w:t>Of course all transactions will be recorded automatically on a Log Server. This will also increase the security of the information system in case of malicious action.</w:t>
-      </w:r>
-    </w:p>
-    <w:p>
-      <w:pPr>
-        <w:jc w:val="both"/>
-        <w:rPr>
-          <w:rFonts w:ascii="Arial" w:hAnsi="Arial" w:cs="Arial"/>
-          <w:sz w:val="24"/>
-          <w:szCs w:val="24"/>
-        </w:rPr>
-      </w:pPr>
-      <w:r>
-        <w:rPr>
-          <w:rFonts w:ascii="Arial" w:hAnsi="Arial" w:cs="Arial"/>
-          <w:sz w:val="24"/>
-          <w:szCs w:val="24"/>
-        </w:rPr>
-        <w:t>Following the service of the company's requirements, vlans with subnet / 29 will be needed.</w:t>
+        <w:t xml:space="preserve">Ipv6 will be used for customer service but also the service of employees in internal networks per urban </w:t>
+      </w:r>
+      <w:proofErr w:type="spellStart"/>
+      <w:r>
+        <w:rPr>
+          <w:rFonts w:ascii="Arial" w:hAnsi="Arial" w:cs="Arial"/>
+          <w:sz w:val="24"/>
+          <w:szCs w:val="24"/>
+        </w:rPr>
+        <w:t>cent</w:t>
+      </w:r>
+      <w:r>
+        <w:rPr>
+          <w:rFonts w:ascii="Arial" w:hAnsi="Arial" w:cs="Arial"/>
+          <w:sz w:val="24"/>
+          <w:szCs w:val="24"/>
+        </w:rPr>
+        <w:t>re</w:t>
+      </w:r>
+      <w:proofErr w:type="spellEnd"/>
+      <w:r>
+        <w:rPr>
+          <w:rFonts w:ascii="Arial" w:hAnsi="Arial" w:cs="Arial"/>
+          <w:sz w:val="24"/>
+          <w:szCs w:val="24"/>
+        </w:rPr>
+        <w:t xml:space="preserve"> (store). There will also be 2 stores in the HQ number.</w:t>
+      </w:r>
+    </w:p>
+    <w:p>
+      <w:pPr>
+        <w:jc w:val="both"/>
+        <w:rPr>
+          <w:rFonts w:ascii="Arial" w:hAnsi="Arial" w:cs="Arial"/>
+          <w:sz w:val="24"/>
+          <w:szCs w:val="24"/>
+        </w:rPr>
+      </w:pPr>
+      <w:r>
+        <w:rPr>
+          <w:rFonts w:ascii="Arial" w:hAnsi="Arial" w:cs="Arial"/>
+          <w:sz w:val="24"/>
+          <w:szCs w:val="24"/>
+        </w:rPr>
+        <w:t>In the rest of the stores</w:t>
+      </w:r>
+      <w:r>
+        <w:rPr>
+          <w:rFonts w:ascii="Arial" w:hAnsi="Arial" w:cs="Arial"/>
+          <w:sz w:val="24"/>
+          <w:szCs w:val="24"/>
+        </w:rPr>
+        <w:t>,</w:t>
+      </w:r>
+      <w:r>
+        <w:rPr>
+          <w:rFonts w:ascii="Arial" w:hAnsi="Arial" w:cs="Arial"/>
+          <w:sz w:val="24"/>
+          <w:szCs w:val="24"/>
+        </w:rPr>
+        <w:t xml:space="preserve"> the connection will be made through Active Directories and the employees will be given access through CDN Firewall. </w:t>
+      </w:r>
+      <w:proofErr w:type="gramStart"/>
+      <w:r>
+        <w:rPr>
+          <w:rFonts w:ascii="Arial" w:hAnsi="Arial" w:cs="Arial"/>
+          <w:sz w:val="24"/>
+          <w:szCs w:val="24"/>
+        </w:rPr>
+        <w:t>So</w:t>
+      </w:r>
+      <w:proofErr w:type="gramEnd"/>
+      <w:r>
+        <w:rPr>
+          <w:rFonts w:ascii="Arial" w:hAnsi="Arial" w:cs="Arial"/>
+          <w:sz w:val="24"/>
+          <w:szCs w:val="24"/>
+        </w:rPr>
+        <w:t xml:space="preserve"> the operating system will be Windows Server.</w:t>
+      </w:r>
+    </w:p>
+    <w:p>
+      <w:pPr>
+        <w:jc w:val="both"/>
+        <w:rPr>
+          <w:rFonts w:ascii="Arial" w:hAnsi="Arial" w:cs="Arial"/>
+          <w:sz w:val="24"/>
+          <w:szCs w:val="24"/>
+        </w:rPr>
+      </w:pPr>
+      <w:r>
+        <w:rPr>
+          <w:rFonts w:ascii="Arial" w:hAnsi="Arial" w:cs="Arial"/>
+          <w:sz w:val="24"/>
+          <w:szCs w:val="24"/>
+        </w:rPr>
+        <w:t>Of course</w:t>
+      </w:r>
+      <w:r>
+        <w:rPr>
+          <w:rFonts w:ascii="Arial" w:hAnsi="Arial" w:cs="Arial"/>
+          <w:sz w:val="24"/>
+          <w:szCs w:val="24"/>
+        </w:rPr>
+        <w:t>,</w:t>
+      </w:r>
+      <w:r>
+        <w:rPr>
+          <w:rFonts w:ascii="Arial" w:hAnsi="Arial" w:cs="Arial"/>
+          <w:sz w:val="24"/>
+          <w:szCs w:val="24"/>
+        </w:rPr>
+        <w:t xml:space="preserve"> all transactions will be recorded automatically on a Log Server. This will also increase the security of the information system in case of malicious action.</w:t>
+      </w:r>
+    </w:p>
+    <w:p>
+      <w:pPr>
+        <w:jc w:val="both"/>
+        <w:rPr>
+          <w:rFonts w:ascii="Arial" w:hAnsi="Arial" w:cs="Arial"/>
+          <w:sz w:val="24"/>
+          <w:szCs w:val="24"/>
+        </w:rPr>
+      </w:pPr>
+      <w:r>
+        <w:rPr>
+          <w:rFonts w:ascii="Arial" w:hAnsi="Arial" w:cs="Arial"/>
+          <w:sz w:val="24"/>
+          <w:szCs w:val="24"/>
+        </w:rPr>
+        <w:t xml:space="preserve">Following the service of the company's requirements, </w:t>
+      </w:r>
+      <w:r>
+        <w:rPr>
+          <w:rFonts w:ascii="Arial" w:hAnsi="Arial" w:cs="Arial"/>
+          <w:sz w:val="24"/>
+          <w:szCs w:val="24"/>
+        </w:rPr>
+        <w:t>VLAN</w:t>
+      </w:r>
+      <w:r>
+        <w:rPr>
+          <w:rFonts w:ascii="Arial" w:hAnsi="Arial" w:cs="Arial"/>
+          <w:sz w:val="24"/>
+          <w:szCs w:val="24"/>
+        </w:rPr>
+        <w:t>s with subnet / 29 will be needed.</w:t>
       </w:r>
     </w:p>
     <w:p>
@@ -1311,79 +1606,177 @@
           <w:sz w:val="24"/>
           <w:szCs w:val="24"/>
         </w:rPr>
-        <w:t>A very important implementation of the requirement will clearly be the remote management of the servers as well as the terminals of each employee. This can be done by setting up a Vpn Server.</w:t>
-      </w:r>
-    </w:p>
-    <w:p>
-      <w:pPr>
-        <w:jc w:val="both"/>
-        <w:rPr>
-          <w:rFonts w:ascii="Arial" w:hAnsi="Arial" w:cs="Arial"/>
-          <w:sz w:val="24"/>
-          <w:szCs w:val="24"/>
-        </w:rPr>
-      </w:pPr>
-      <w:r>
-        <w:rPr>
-          <w:rFonts w:ascii="Arial" w:hAnsi="Arial" w:cs="Arial"/>
-          <w:sz w:val="24"/>
-          <w:szCs w:val="24"/>
-        </w:rPr>
-        <w:t>Wi-Fi is also a very important part of the requirements. It will belong to a separate vlan with subnet / 29. That is 255,255,255,248. This includes Wi-Fi portals. For customer service as well as employees.</w:t>
-      </w:r>
-    </w:p>
-    <w:p>
-      <w:pPr>
-        <w:jc w:val="both"/>
-        <w:rPr>
-          <w:rFonts w:ascii="Arial" w:hAnsi="Arial" w:cs="Arial"/>
-          <w:sz w:val="24"/>
-          <w:szCs w:val="24"/>
-        </w:rPr>
-      </w:pPr>
-      <w:r>
-        <w:rPr>
-          <w:rFonts w:ascii="Arial" w:hAnsi="Arial" w:cs="Arial"/>
-          <w:sz w:val="24"/>
-          <w:szCs w:val="24"/>
-        </w:rPr>
-        <w:t>Wi-Fi networks will be open system so users can connect without a key.</w:t>
-      </w:r>
-    </w:p>
-    <w:p>
-      <w:pPr>
-        <w:jc w:val="both"/>
-        <w:rPr>
-          <w:rFonts w:ascii="Arial" w:hAnsi="Arial" w:cs="Arial"/>
-          <w:sz w:val="24"/>
-          <w:szCs w:val="24"/>
-        </w:rPr>
-      </w:pPr>
-      <w:r>
-        <w:rPr>
-          <w:rFonts w:ascii="Arial" w:hAnsi="Arial" w:cs="Arial"/>
-          <w:sz w:val="24"/>
-          <w:szCs w:val="24"/>
-        </w:rPr>
-        <w:t>For security reasons, however, the authentication will be done by a portal. Clearly within the portal there will be an indication that "in case of malicious action I take full responsibility".</w:t>
-      </w:r>
-    </w:p>
-    <w:p>
-      <w:pPr>
-        <w:jc w:val="both"/>
-        <w:rPr>
-          <w:rFonts w:ascii="Arial" w:hAnsi="Arial" w:cs="Arial"/>
-          <w:sz w:val="24"/>
-          <w:szCs w:val="24"/>
-        </w:rPr>
-      </w:pPr>
-      <w:r>
-        <w:rPr>
-          <w:rFonts w:ascii="Arial" w:hAnsi="Arial" w:cs="Arial"/>
-          <w:sz w:val="24"/>
-          <w:szCs w:val="24"/>
-        </w:rPr>
-        <w:t>This will help the business not to be exposed to malicious actions of a user. Finally the movements will be recorded in the Log Server.</w:t>
+        <w:t xml:space="preserve">A very important implementation of the requirement will clearly be the remote management of the servers as well as the terminals of each employee. This can be done by setting up a </w:t>
+      </w:r>
+      <w:proofErr w:type="spellStart"/>
+      <w:r>
+        <w:rPr>
+          <w:rFonts w:ascii="Arial" w:hAnsi="Arial" w:cs="Arial"/>
+          <w:sz w:val="24"/>
+          <w:szCs w:val="24"/>
+        </w:rPr>
+        <w:t>Vpn</w:t>
+      </w:r>
+      <w:proofErr w:type="spellEnd"/>
+      <w:r>
+        <w:rPr>
+          <w:rFonts w:ascii="Arial" w:hAnsi="Arial" w:cs="Arial"/>
+          <w:sz w:val="24"/>
+          <w:szCs w:val="24"/>
+        </w:rPr>
+        <w:t xml:space="preserve"> Server.</w:t>
+      </w:r>
+    </w:p>
+    <w:p>
+      <w:pPr>
+        <w:jc w:val="both"/>
+        <w:rPr>
+          <w:rFonts w:ascii="Arial" w:hAnsi="Arial" w:cs="Arial"/>
+          <w:sz w:val="24"/>
+          <w:szCs w:val="24"/>
+        </w:rPr>
+      </w:pPr>
+      <w:r>
+        <w:rPr>
+          <w:rFonts w:ascii="Arial" w:hAnsi="Arial" w:cs="Arial"/>
+          <w:sz w:val="24"/>
+          <w:szCs w:val="24"/>
+        </w:rPr>
+        <w:t xml:space="preserve">Wi-Fi is also a very important part of the requirements. It will belong to a separate </w:t>
+      </w:r>
+      <w:r>
+        <w:rPr>
+          <w:rFonts w:ascii="Arial" w:hAnsi="Arial" w:cs="Arial"/>
+          <w:sz w:val="24"/>
+          <w:szCs w:val="24"/>
+        </w:rPr>
+        <w:t>VLAN</w:t>
+      </w:r>
+      <w:r>
+        <w:rPr>
+          <w:rFonts w:ascii="Arial" w:hAnsi="Arial" w:cs="Arial"/>
+          <w:sz w:val="24"/>
+          <w:szCs w:val="24"/>
+        </w:rPr>
+        <w:t xml:space="preserve"> with subnet / 29. That is 255,255,255,248. This includes Wi-Fi portals. For customer service as well as employees.</w:t>
+      </w:r>
+    </w:p>
+    <w:p>
+      <w:pPr>
+        <w:jc w:val="both"/>
+        <w:rPr>
+          <w:rFonts w:ascii="Arial" w:hAnsi="Arial" w:cs="Arial"/>
+          <w:sz w:val="24"/>
+          <w:szCs w:val="24"/>
+        </w:rPr>
+      </w:pPr>
+      <w:r>
+        <w:rPr>
+          <w:rFonts w:ascii="Arial" w:hAnsi="Arial" w:cs="Arial"/>
+          <w:sz w:val="24"/>
+          <w:szCs w:val="24"/>
+        </w:rPr>
+        <w:t xml:space="preserve">Wi-Fi networks will be </w:t>
+      </w:r>
+      <w:r>
+        <w:rPr>
+          <w:rFonts w:ascii="Arial" w:hAnsi="Arial" w:cs="Arial"/>
+          <w:sz w:val="24"/>
+          <w:szCs w:val="24"/>
+        </w:rPr>
+        <w:t xml:space="preserve">an </w:t>
+      </w:r>
+      <w:r>
+        <w:rPr>
+          <w:rFonts w:ascii="Arial" w:hAnsi="Arial" w:cs="Arial"/>
+          <w:sz w:val="24"/>
+          <w:szCs w:val="24"/>
+        </w:rPr>
+        <w:t>open system so users can connect without a key.</w:t>
+      </w:r>
+    </w:p>
+    <w:p>
+      <w:pPr>
+        <w:jc w:val="both"/>
+        <w:rPr>
+          <w:rFonts w:ascii="Arial" w:hAnsi="Arial" w:cs="Arial"/>
+          <w:sz w:val="24"/>
+          <w:szCs w:val="24"/>
+        </w:rPr>
+      </w:pPr>
+      <w:r>
+        <w:rPr>
+          <w:rFonts w:ascii="Arial" w:hAnsi="Arial" w:cs="Arial"/>
+          <w:sz w:val="24"/>
+          <w:szCs w:val="24"/>
+        </w:rPr>
+        <w:t>For security reasons, however, the authentication will be done by a portal. Clearly</w:t>
+      </w:r>
+      <w:r>
+        <w:rPr>
+          <w:rFonts w:ascii="Arial" w:hAnsi="Arial" w:cs="Arial"/>
+          <w:sz w:val="24"/>
+          <w:szCs w:val="24"/>
+        </w:rPr>
+        <w:t>,</w:t>
+      </w:r>
+      <w:r>
+        <w:rPr>
+          <w:rFonts w:ascii="Arial" w:hAnsi="Arial" w:cs="Arial"/>
+          <w:sz w:val="24"/>
+          <w:szCs w:val="24"/>
+        </w:rPr>
+        <w:t xml:space="preserve"> within the portal</w:t>
+      </w:r>
+      <w:r>
+        <w:rPr>
+          <w:rFonts w:ascii="Arial" w:hAnsi="Arial" w:cs="Arial"/>
+          <w:sz w:val="24"/>
+          <w:szCs w:val="24"/>
+        </w:rPr>
+        <w:t>,</w:t>
+      </w:r>
+      <w:r>
+        <w:rPr>
+          <w:rFonts w:ascii="Arial" w:hAnsi="Arial" w:cs="Arial"/>
+          <w:sz w:val="24"/>
+          <w:szCs w:val="24"/>
+        </w:rPr>
+        <w:t xml:space="preserve"> there will be an indication that "in case of malicious action I take full responsibility".</w:t>
+      </w:r>
+    </w:p>
+    <w:p>
+      <w:pPr>
+        <w:jc w:val="both"/>
+        <w:rPr>
+          <w:rFonts w:ascii="Arial" w:hAnsi="Arial" w:cs="Arial"/>
+          <w:sz w:val="24"/>
+          <w:szCs w:val="24"/>
+        </w:rPr>
+      </w:pPr>
+      <w:r>
+        <w:rPr>
+          <w:rFonts w:ascii="Arial" w:hAnsi="Arial" w:cs="Arial"/>
+          <w:sz w:val="24"/>
+          <w:szCs w:val="24"/>
+        </w:rPr>
+        <w:t>This will help the business not to be exposed to malicious actions of a user. Finally</w:t>
+      </w:r>
+      <w:r>
+        <w:rPr>
+          <w:rFonts w:ascii="Arial" w:hAnsi="Arial" w:cs="Arial"/>
+          <w:sz w:val="24"/>
+          <w:szCs w:val="24"/>
+        </w:rPr>
+        <w:t>,</w:t>
+      </w:r>
+      <w:r>
+        <w:rPr>
+          <w:rFonts w:ascii="Arial" w:hAnsi="Arial" w:cs="Arial"/>
+          <w:sz w:val="24"/>
+          <w:szCs w:val="24"/>
+        </w:rPr>
+        <w:t xml:space="preserve"> the movements will be recorded in the Log Server.</w:t>
       </w:r>
     </w:p>
     <w:p>
@@ -1419,7 +1812,23 @@
           <w:sz w:val="24"/>
           <w:szCs w:val="24"/>
         </w:rPr>
-        <w:t>This will be implemented with MDF / IDF. That is, in essence, racks / cabinets for switches.</w:t>
+        <w:t>This will be implemented with MDF / IDF. That is, in essence, racks</w:t>
+      </w:r>
+      <w:r>
+        <w:rPr>
+          <w:rFonts w:ascii="Arial" w:hAnsi="Arial" w:cs="Arial"/>
+          <w:sz w:val="24"/>
+          <w:szCs w:val="24"/>
+        </w:rPr>
+        <w:t>/</w:t>
+      </w:r>
+      <w:r>
+        <w:rPr>
+          <w:rFonts w:ascii="Arial" w:hAnsi="Arial" w:cs="Arial"/>
+          <w:sz w:val="24"/>
+          <w:szCs w:val="24"/>
+        </w:rPr>
+        <w:t>cabinets for switches.</w:t>
       </w:r>
     </w:p>
     <w:p>
@@ -1438,25 +1847,75 @@
           <w:szCs w:val="24"/>
         </w:rPr>
         <w:lastRenderedPageBreak/>
-        <w:t>On each floor there will be a closet with IDF where copper will be connected to the central MDF and again with copper the employees will be connected to the core of the company in the main HQ.</w:t>
-      </w:r>
-    </w:p>
-    <w:p>
-      <w:pPr>
-        <w:jc w:val="both"/>
-        <w:rPr>
-          <w:rFonts w:ascii="Arial" w:hAnsi="Arial" w:cs="Arial"/>
-          <w:sz w:val="24"/>
-          <w:szCs w:val="24"/>
-        </w:rPr>
-      </w:pPr>
-      <w:r>
-        <w:rPr>
-          <w:rFonts w:ascii="Arial" w:hAnsi="Arial" w:cs="Arial"/>
-          <w:sz w:val="24"/>
-          <w:szCs w:val="24"/>
-        </w:rPr>
-        <w:t>Of course, fiber optics can not be missing. They will be used for customer package upgrades. Resulting in very high downloading / uploading and streaming speeds.</w:t>
+        <w:t>On each floor</w:t>
+      </w:r>
+      <w:r>
+        <w:rPr>
+          <w:rFonts w:ascii="Arial" w:hAnsi="Arial" w:cs="Arial"/>
+          <w:sz w:val="24"/>
+          <w:szCs w:val="24"/>
+        </w:rPr>
+        <w:t>,</w:t>
+      </w:r>
+      <w:r>
+        <w:rPr>
+          <w:rFonts w:ascii="Arial" w:hAnsi="Arial" w:cs="Arial"/>
+          <w:sz w:val="24"/>
+          <w:szCs w:val="24"/>
+        </w:rPr>
+        <w:t xml:space="preserve"> there will be a closet with IDF where </w:t>
+      </w:r>
+      <w:r>
+        <w:rPr>
+          <w:rFonts w:ascii="Arial" w:hAnsi="Arial" w:cs="Arial"/>
+          <w:sz w:val="24"/>
+          <w:szCs w:val="24"/>
+        </w:rPr>
+        <w:t xml:space="preserve">the </w:t>
+      </w:r>
+      <w:r>
+        <w:rPr>
+          <w:rFonts w:ascii="Arial" w:hAnsi="Arial" w:cs="Arial"/>
+          <w:sz w:val="24"/>
+          <w:szCs w:val="24"/>
+        </w:rPr>
+        <w:t>copper will be connected to the central MDF and again with copper the employees will be connected to the core of the company in the main HQ.</w:t>
+      </w:r>
+    </w:p>
+    <w:p>
+      <w:pPr>
+        <w:jc w:val="both"/>
+        <w:rPr>
+          <w:rFonts w:ascii="Arial" w:hAnsi="Arial" w:cs="Arial"/>
+          <w:sz w:val="24"/>
+          <w:szCs w:val="24"/>
+        </w:rPr>
+      </w:pPr>
+      <w:r>
+        <w:rPr>
+          <w:rFonts w:ascii="Arial" w:hAnsi="Arial" w:cs="Arial"/>
+          <w:sz w:val="24"/>
+          <w:szCs w:val="24"/>
+        </w:rPr>
+        <w:t xml:space="preserve">Of course, fiber optics </w:t>
+      </w:r>
+      <w:proofErr w:type="spellStart"/>
+      <w:r>
+        <w:rPr>
+          <w:rFonts w:ascii="Arial" w:hAnsi="Arial" w:cs="Arial"/>
+          <w:sz w:val="24"/>
+          <w:szCs w:val="24"/>
+        </w:rPr>
+        <w:t>can not</w:t>
+      </w:r>
+      <w:proofErr w:type="spellEnd"/>
+      <w:r>
+        <w:rPr>
+          <w:rFonts w:ascii="Arial" w:hAnsi="Arial" w:cs="Arial"/>
+          <w:sz w:val="24"/>
+          <w:szCs w:val="24"/>
+        </w:rPr>
+        <w:t xml:space="preserve"> be missing. They will be used for customer package upgrades. Resulting in very high downloading / uploading and streaming speeds.</w:t>
       </w:r>
     </w:p>
     <w:p>
@@ -1524,7 +1983,41 @@
           <w:sz w:val="24"/>
           <w:szCs w:val="24"/>
         </w:rPr>
-        <w:t>Blade servers will mainly use multi-rack modular design data centers.</w:t>
+        <w:t xml:space="preserve">Blade servers will mainly use multi-rack modular design data </w:t>
+      </w:r>
+      <w:proofErr w:type="spellStart"/>
+      <w:r>
+        <w:rPr>
+          <w:rFonts w:ascii="Arial" w:hAnsi="Arial" w:cs="Arial"/>
+          <w:sz w:val="24"/>
+          <w:szCs w:val="24"/>
+        </w:rPr>
+        <w:t>cent</w:t>
+      </w:r>
+      <w:r>
+        <w:rPr>
+          <w:rFonts w:ascii="Arial" w:hAnsi="Arial" w:cs="Arial"/>
+          <w:sz w:val="24"/>
+          <w:szCs w:val="24"/>
+        </w:rPr>
+        <w:t>re</w:t>
+      </w:r>
+      <w:r>
+        <w:rPr>
+          <w:rFonts w:ascii="Arial" w:hAnsi="Arial" w:cs="Arial"/>
+          <w:sz w:val="24"/>
+          <w:szCs w:val="24"/>
+        </w:rPr>
+        <w:t>s</w:t>
+      </w:r>
+      <w:proofErr w:type="spellEnd"/>
+      <w:r>
+        <w:rPr>
+          <w:rFonts w:ascii="Arial" w:hAnsi="Arial" w:cs="Arial"/>
+          <w:sz w:val="24"/>
+          <w:szCs w:val="24"/>
+        </w:rPr>
+        <w:t>.</w:t>
       </w:r>
     </w:p>
     <w:p>
@@ -1572,13 +2065,39 @@
           <w:szCs w:val="24"/>
         </w:rPr>
       </w:pPr>
-      <w:r>
-        <w:rPr>
-          <w:rFonts w:ascii="Arial" w:hAnsi="Arial" w:cs="Arial"/>
-          <w:sz w:val="24"/>
-          <w:szCs w:val="24"/>
-        </w:rPr>
-        <w:t>Of course for continuous service the blade servers must be active-standby.</w:t>
+      <w:proofErr w:type="gramStart"/>
+      <w:r>
+        <w:rPr>
+          <w:rFonts w:ascii="Arial" w:hAnsi="Arial" w:cs="Arial"/>
+          <w:sz w:val="24"/>
+          <w:szCs w:val="24"/>
+        </w:rPr>
+        <w:t>Of course</w:t>
+      </w:r>
+      <w:proofErr w:type="gramEnd"/>
+      <w:r>
+        <w:rPr>
+          <w:rFonts w:ascii="Arial" w:hAnsi="Arial" w:cs="Arial"/>
+          <w:sz w:val="24"/>
+          <w:szCs w:val="24"/>
+        </w:rPr>
+        <w:t xml:space="preserve"> for continuous service</w:t>
+      </w:r>
+      <w:r>
+        <w:rPr>
+          <w:rFonts w:ascii="Arial" w:hAnsi="Arial" w:cs="Arial"/>
+          <w:sz w:val="24"/>
+          <w:szCs w:val="24"/>
+        </w:rPr>
+        <w:t>,</w:t>
+      </w:r>
+      <w:r>
+        <w:rPr>
+          <w:rFonts w:ascii="Arial" w:hAnsi="Arial" w:cs="Arial"/>
+          <w:sz w:val="24"/>
+          <w:szCs w:val="24"/>
+        </w:rPr>
+        <w:t xml:space="preserve"> the blade servers must be active-standby.</w:t>
       </w:r>
     </w:p>
     <w:p>
@@ -1614,7 +2133,23 @@
           <w:sz w:val="24"/>
           <w:szCs w:val="24"/>
         </w:rPr>
-        <w:t>With these machines the bar rises and we now provide specifications (CIA) that is confidentiality, integrity, availability.</w:t>
+        <w:t>With these machines</w:t>
+      </w:r>
+      <w:r>
+        <w:rPr>
+          <w:rFonts w:ascii="Arial" w:hAnsi="Arial" w:cs="Arial"/>
+          <w:sz w:val="24"/>
+          <w:szCs w:val="24"/>
+        </w:rPr>
+        <w:t>,</w:t>
+      </w:r>
+      <w:r>
+        <w:rPr>
+          <w:rFonts w:ascii="Arial" w:hAnsi="Arial" w:cs="Arial"/>
+          <w:sz w:val="24"/>
+          <w:szCs w:val="24"/>
+        </w:rPr>
+        <w:t xml:space="preserve"> the bar rises and we now provide specifications (CIA) that is confidentiality, integrity, availability.</w:t>
       </w:r>
     </w:p>
     <w:p>
@@ -2026,7 +2561,23 @@
           <w:sz w:val="24"/>
           <w:szCs w:val="24"/>
         </w:rPr>
-        <w:t>Dynamic tunneling VPN network to avoid the need for pre-configure (static) all possible end-point peers, including IPsec (Internet Protocol Security) and ISAKMP (Internet Security Association and Key Management Protocol).</w:t>
+        <w:t>Dynamic tunne</w:t>
+      </w:r>
+      <w:r>
+        <w:rPr>
+          <w:rFonts w:ascii="Arial" w:hAnsi="Arial" w:cs="Arial"/>
+          <w:sz w:val="24"/>
+          <w:szCs w:val="24"/>
+        </w:rPr>
+        <w:t>l</w:t>
+      </w:r>
+      <w:r>
+        <w:rPr>
+          <w:rFonts w:ascii="Arial" w:hAnsi="Arial" w:cs="Arial"/>
+          <w:sz w:val="24"/>
+          <w:szCs w:val="24"/>
+        </w:rPr>
+        <w:t>ling VPN network to avoid the need for pre-configure (static) all possible end-point peers, including IPsec (Internet Protocol Security) and ISAKMP (Internet Security Association and Key Management Protocol).</w:t>
       </w:r>
     </w:p>
     <w:p>
@@ -2112,7 +2663,23 @@
           <w:sz w:val="24"/>
           <w:szCs w:val="24"/>
         </w:rPr>
-        <w:t>MPLS can integrate packages of various protocols, supports a number of access technologies such as T1 / E1, ATM, Frame, Relay and DSL. It also allows our network data packets to be labeled and decisions to promote them are made solely on the content of that tag, without the need to consider the packet itself.</w:t>
+        <w:t>MPLS can integrate packages of various protocols, supports a number of access technologies such as T1 / E1, ATM, Frame, Relay and DSL. It also allows our network data packets to be labe</w:t>
+      </w:r>
+      <w:r>
+        <w:rPr>
+          <w:rFonts w:ascii="Arial" w:hAnsi="Arial" w:cs="Arial"/>
+          <w:sz w:val="24"/>
+          <w:szCs w:val="24"/>
+        </w:rPr>
+        <w:t>l</w:t>
+      </w:r>
+      <w:r>
+        <w:rPr>
+          <w:rFonts w:ascii="Arial" w:hAnsi="Arial" w:cs="Arial"/>
+          <w:sz w:val="24"/>
+          <w:szCs w:val="24"/>
+        </w:rPr>
+        <w:t>led and decisions to promote them are made solely on the content of that tag, without the need to consider the packet itself.</w:t>
       </w:r>
     </w:p>
     <w:p>
@@ -2268,27 +2835,45 @@
           <w:sz w:val="24"/>
           <w:szCs w:val="24"/>
         </w:rPr>
-        <w:t>The security of the information system in our company is very important so that it can function properly and reliably. For this reason there must be a proper planning of security and safety policy. A key pillar of information security is the CIA triad model which is designed to guide the organization's security policy. The confidentiality, integrity and availability of information should therefore be ensured.</w:t>
-      </w:r>
-    </w:p>
-    <w:p>
-      <w:pPr>
-        <w:jc w:val="both"/>
-        <w:rPr>
-          <w:rStyle w:val="tlid-translation"/>
-          <w:rFonts w:ascii="Arial" w:hAnsi="Arial" w:cs="Arial"/>
-          <w:sz w:val="24"/>
-          <w:szCs w:val="24"/>
-        </w:rPr>
-      </w:pPr>
-      <w:r>
-        <w:rPr>
-          <w:rStyle w:val="tlid-translation"/>
-          <w:rFonts w:ascii="Arial" w:hAnsi="Arial" w:cs="Arial"/>
-          <w:sz w:val="24"/>
-          <w:szCs w:val="24"/>
-        </w:rPr>
-        <w:t>Confidentiality measures are designed to prevent sensitive information from being alerted to the wrong people, while ensuring that authorized people can access it. The data should be categorized according to how important it is and appropriate security measures should be taken.</w:t>
+        <w:t>The security of the information system in our company is very important so that it can function properly and reliably. For this reason</w:t>
+      </w:r>
+      <w:r>
+        <w:rPr>
+          <w:rStyle w:val="tlid-translation"/>
+          <w:rFonts w:ascii="Arial" w:hAnsi="Arial" w:cs="Arial"/>
+          <w:sz w:val="24"/>
+          <w:szCs w:val="24"/>
+        </w:rPr>
+        <w:t>,</w:t>
+      </w:r>
+      <w:r>
+        <w:rPr>
+          <w:rStyle w:val="tlid-translation"/>
+          <w:rFonts w:ascii="Arial" w:hAnsi="Arial" w:cs="Arial"/>
+          <w:sz w:val="24"/>
+          <w:szCs w:val="24"/>
+        </w:rPr>
+        <w:t xml:space="preserve"> there must be proper planning of security and safety policy. A key pillar of information security is the CIA triad model which is designed to guide the organization's security policy. The confidentiality, integrity and availability of information should therefore be ensured.</w:t>
+      </w:r>
+    </w:p>
+    <w:p>
+      <w:pPr>
+        <w:jc w:val="both"/>
+        <w:rPr>
+          <w:rStyle w:val="tlid-translation"/>
+          <w:rFonts w:ascii="Arial" w:hAnsi="Arial" w:cs="Arial"/>
+          <w:sz w:val="24"/>
+          <w:szCs w:val="24"/>
+        </w:rPr>
+      </w:pPr>
+      <w:r>
+        <w:rPr>
+          <w:rStyle w:val="tlid-translation"/>
+          <w:rFonts w:ascii="Arial" w:hAnsi="Arial" w:cs="Arial"/>
+          <w:sz w:val="24"/>
+          <w:szCs w:val="24"/>
+        </w:rPr>
+        <w:t>Confidentiality measures are designed to prevent sensitive information from being alerted to the wrong people while ensuring that authorized people can access it. The data should be categorized according to how important it is and appropriate security measures should be taken.</w:t>
       </w:r>
     </w:p>
     <w:p>
@@ -2402,7 +2987,25 @@
           <w:sz w:val="24"/>
           <w:szCs w:val="24"/>
         </w:rPr>
-        <w:t>This level contains the security that has to do with the protection of the equipment and the personnel of the company. Initially there should be control of the access of the people who enter the company. This is achieved by using the Access Control System where each employee must have their own RFID card in order to record the people entering and leaving the company. Also, there should be security cameras on the premises of the building without violating the GDPR. In this way, a better identification is made of the person who enters the company. There should also be a fire detection and fire extinguishing system installed, as well as fire extinguishers in the various areas of the building. Particular emphasis is given to server rooms where the fire extinguishing system will be nitrogen and not water so that there is no further damage to the server rooms.</w:t>
+        <w:t>This level contains the security that has to do with the protection of the equipment and the personnel of the company. Initially</w:t>
+      </w:r>
+      <w:r>
+        <w:rPr>
+          <w:rStyle w:val="tlid-translation"/>
+          <w:rFonts w:ascii="Arial" w:hAnsi="Arial" w:cs="Arial"/>
+          <w:sz w:val="24"/>
+          <w:szCs w:val="24"/>
+        </w:rPr>
+        <w:t>,</w:t>
+      </w:r>
+      <w:r>
+        <w:rPr>
+          <w:rStyle w:val="tlid-translation"/>
+          <w:rFonts w:ascii="Arial" w:hAnsi="Arial" w:cs="Arial"/>
+          <w:sz w:val="24"/>
+          <w:szCs w:val="24"/>
+        </w:rPr>
+        <w:t xml:space="preserve"> there should be control of the access of the people who enter the company. This is achieved by using the Access Control System where each employee must have their own RFID card in order to record the people entering and leaving the company. Also, there should be security cameras on the premises of the building without violating the GDPR. In this way, a better identification is made of the person who enters the company. There should also be fire detection and fire extinguishing system installed, as well as fire extinguishers in the various areas of the building. Particular emphasis is given to server rooms where the fire extinguishing system will be nitrogen and not water so that there is no further damage to the server rooms.</w:t>
       </w:r>
     </w:p>
     <w:p>
@@ -2485,7 +3088,25 @@
           <w:sz w:val="24"/>
           <w:szCs w:val="24"/>
         </w:rPr>
-        <w:t>Below are various attacks that can occur in a network and how they can be dealt with.</w:t>
+        <w:t xml:space="preserve">Below </w:t>
+      </w:r>
+      <w:r>
+        <w:rPr>
+          <w:rStyle w:val="tlid-translation"/>
+          <w:rFonts w:ascii="Arial" w:hAnsi="Arial" w:cs="Arial"/>
+          <w:sz w:val="24"/>
+          <w:szCs w:val="24"/>
+        </w:rPr>
+        <w:t>is</w:t>
+      </w:r>
+      <w:r>
+        <w:rPr>
+          <w:rStyle w:val="tlid-translation"/>
+          <w:rFonts w:ascii="Arial" w:hAnsi="Arial" w:cs="Arial"/>
+          <w:sz w:val="24"/>
+          <w:szCs w:val="24"/>
+        </w:rPr>
+        <w:t xml:space="preserve"> various attacks that can occur in a network and how they can be dealt with.</w:t>
       </w:r>
     </w:p>
     <w:p>
@@ -2598,7 +3219,18 @@
           <w:sz w:val="24"/>
           <w:szCs w:val="24"/>
         </w:rPr>
-        <w:t xml:space="preserve">Distributed </w:t>
+        <w:t>A d</w:t>
+      </w:r>
+      <w:r>
+        <w:rPr>
+          <w:rStyle w:val="tlid-translation"/>
+          <w:rFonts w:ascii="Arial" w:hAnsi="Arial" w:cs="Arial"/>
+          <w:b/>
+          <w:bCs/>
+          <w:sz w:val="24"/>
+          <w:szCs w:val="24"/>
+        </w:rPr>
+        <w:t xml:space="preserve">istributed </w:t>
       </w:r>
       <w:r>
         <w:rPr>
@@ -2832,7 +3464,25 @@
           <w:sz w:val="24"/>
           <w:szCs w:val="24"/>
         </w:rPr>
-        <w:t>Use vlans + limit the amount of data a port can take.</w:t>
+        <w:t xml:space="preserve">Use </w:t>
+      </w:r>
+      <w:r>
+        <w:rPr>
+          <w:rStyle w:val="tlid-translation"/>
+          <w:rFonts w:ascii="Arial" w:hAnsi="Arial" w:cs="Arial"/>
+          <w:sz w:val="24"/>
+          <w:szCs w:val="24"/>
+        </w:rPr>
+        <w:t>VLAN</w:t>
+      </w:r>
+      <w:r>
+        <w:rPr>
+          <w:rStyle w:val="tlid-translation"/>
+          <w:rFonts w:ascii="Arial" w:hAnsi="Arial" w:cs="Arial"/>
+          <w:sz w:val="24"/>
+          <w:szCs w:val="24"/>
+        </w:rPr>
+        <w:t>s + limit the amount of data a port can take.</w:t>
       </w:r>
     </w:p>
     <w:p>
@@ -3435,7 +4085,7 @@
 </file>
 
 <file path=word/numbering.xml><?xml version="1.0" encoding="utf-8"?>
-<w:numbering xmlns:wpc="http://schemas.microsoft.com/office/word/2010/wordprocessingCanvas" xmlns:cx="http://schemas.microsoft.com/office/drawing/2014/chartex" xmlns:cx1="http://schemas.microsoft.com/office/drawing/2015/9/8/chartex" xmlns:cx2="http://schemas.microsoft.com/office/drawing/2015/10/21/chartex" xmlns:cx3="http://schemas.microsoft.com/office/drawing/2016/5/9/chartex" xmlns:cx4="http://schemas.microsoft.com/office/drawing/2016/5/10/chartex" xmlns:cx5="http://schemas.microsoft.com/office/drawing/2016/5/11/chartex" xmlns:cx6="http://schemas.microsoft.com/office/drawing/2016/5/12/chartex" xmlns:cx7="http://schemas.microsoft.com/office/drawing/2016/5/13/chartex" xmlns:cx8="http://schemas.microsoft.com/office/drawing/2016/5/14/chartex" xmlns:mc="http://schemas.openxmlformats.org/markup-compatibility/2006" xmlns:aink="http://schemas.microsoft.com/office/drawing/2016/ink" xmlns:am3d="http://schemas.microsoft.com/office/drawing/2017/model3d" xmlns:o="urn:schemas-microsoft-com:office:office" xmlns:r="http://schemas.openxmlformats.org/officeDocument/2006/relationships" xmlns:m="http://schemas.openxmlformats.org/officeDocument/2006/math" xmlns:v="urn:schemas-microsoft-com:vml" xmlns:wp14="http://schemas.microsoft.com/office/word/2010/wordprocessingDrawing" xmlns:wp="http://schemas.openxmlformats.org/drawingml/2006/wordprocessingDrawing" xmlns:w10="urn:schemas-microsoft-com:office:word" xmlns:w="http://schemas.openxmlformats.org/wordprocessingml/2006/main" xmlns:w14="http://schemas.microsoft.com/office/word/2010/wordml" xmlns:w15="http://schemas.microsoft.com/office/word/2012/wordml" xmlns:w16cex="http://schemas.microsoft.com/office/word/2018/wordml/cex" xmlns:w16cid="http://schemas.microsoft.com/office/word/2016/wordml/cid" xmlns:w16="http://schemas.microsoft.com/office/word/2018/wordml" xmlns:w16se="http://schemas.microsoft.com/office/word/2015/wordml/symex" xmlns:wpg="http://schemas.microsoft.com/office/word/2010/wordprocessingGroup" xmlns:wpi="http://schemas.microsoft.com/office/word/2010/wordprocessingInk" xmlns:wne="http://schemas.microsoft.com/office/word/2006/wordml" xmlns:wps="http://schemas.microsoft.com/office/word/2010/wordprocessingShape" mc:Ignorable="w14 w15 w16se w16cid w16 w16cex wp14">
+<w:numbering xmlns:wpc="http://schemas.microsoft.com/office/word/2010/wordprocessingCanvas" xmlns:cx="http://schemas.microsoft.com/office/drawing/2014/chartex" xmlns:cx1="http://schemas.microsoft.com/office/drawing/2015/9/8/chartex" xmlns:cx2="http://schemas.microsoft.com/office/drawing/2015/10/21/chartex" xmlns:cx3="http://schemas.microsoft.com/office/drawing/2016/5/9/chartex" xmlns:cx4="http://schemas.microsoft.com/office/drawing/2016/5/10/chartex" xmlns:cx5="http://schemas.microsoft.com/office/drawing/2016/5/11/chartex" xmlns:cx6="http://schemas.microsoft.com/office/drawing/2016/5/12/chartex" xmlns:cx7="http://schemas.microsoft.com/office/drawing/2016/5/13/chartex" xmlns:cx8="http://schemas.microsoft.com/office/drawing/2016/5/14/chartex" xmlns:mc="http://schemas.openxmlformats.org/markup-compatibility/2006" xmlns:aink="http://schemas.microsoft.com/office/drawing/2016/ink" xmlns:am3d="http://schemas.microsoft.com/office/drawing/2017/model3d" xmlns:o="urn:schemas-microsoft-com:office:office" xmlns:r="http://schemas.openxmlformats.org/officeDocument/2006/relationships" xmlns:m="http://schemas.openxmlformats.org/officeDocument/2006/math" xmlns:v="urn:schemas-microsoft-com:vml" xmlns:wp14="http://schemas.microsoft.com/office/word/2010/wordprocessingDrawing" xmlns:wp="http://schemas.openxmlformats.org/drawingml/2006/wordprocessingDrawing" xmlns:w10="urn:schemas-microsoft-com:office:word" xmlns:w="http://schemas.openxmlformats.org/wordprocessingml/2006/main" xmlns:w14="http://schemas.microsoft.com/office/word/2010/wordml" xmlns:w15="http://schemas.microsoft.com/office/word/2012/wordml" xmlns:w16cex="http://schemas.microsoft.com/office/word/2018/wordml/cex" xmlns:w16cid="http://schemas.microsoft.com/office/word/2016/wordml/cid" xmlns:w16="http://schemas.microsoft.com/office/word/2018/wordml" xmlns:w16sdtdh="http://schemas.microsoft.com/office/word/2020/wordml/sdtdatahash" xmlns:w16se="http://schemas.microsoft.com/office/word/2015/wordml/symex" xmlns:wpg="http://schemas.microsoft.com/office/word/2010/wordprocessingGroup" xmlns:wpi="http://schemas.microsoft.com/office/word/2010/wordprocessingInk" xmlns:wne="http://schemas.microsoft.com/office/word/2006/wordml" xmlns:wps="http://schemas.microsoft.com/office/word/2010/wordprocessingShape" mc:Ignorable="w14 w15 w16se w16cid w16 w16cex w16sdtdh wp14">
   <w:abstractNum w:abstractNumId="0" w15:restartNumberingAfterBreak="0">
     <w:nsid w:val="08FD1167"/>
     <w:multiLevelType w:val="hybridMultilevel"/>
@@ -4085,7 +4735,7 @@
 </file>
 
 <file path=word/styles.xml><?xml version="1.0" encoding="utf-8"?>
-<w:styles xmlns:mc="http://schemas.openxmlformats.org/markup-compatibility/2006" xmlns:r="http://schemas.openxmlformats.org/officeDocument/2006/relationships" xmlns:w="http://schemas.openxmlformats.org/wordprocessingml/2006/main" xmlns:w14="http://schemas.microsoft.com/office/word/2010/wordml" xmlns:w15="http://schemas.microsoft.com/office/word/2012/wordml" xmlns:w16cex="http://schemas.microsoft.com/office/word/2018/wordml/cex" xmlns:w16cid="http://schemas.microsoft.com/office/word/2016/wordml/cid" xmlns:w16="http://schemas.microsoft.com/office/word/2018/wordml" xmlns:w16se="http://schemas.microsoft.com/office/word/2015/wordml/symex" mc:Ignorable="w14 w15 w16se w16cid w16 w16cex">
+<w:styles xmlns:mc="http://schemas.openxmlformats.org/markup-compatibility/2006" xmlns:r="http://schemas.openxmlformats.org/officeDocument/2006/relationships" xmlns:w="http://schemas.openxmlformats.org/wordprocessingml/2006/main" xmlns:w14="http://schemas.microsoft.com/office/word/2010/wordml" xmlns:w15="http://schemas.microsoft.com/office/word/2012/wordml" xmlns:w16cex="http://schemas.microsoft.com/office/word/2018/wordml/cex" xmlns:w16cid="http://schemas.microsoft.com/office/word/2016/wordml/cid" xmlns:w16="http://schemas.microsoft.com/office/word/2018/wordml" xmlns:w16sdtdh="http://schemas.microsoft.com/office/word/2020/wordml/sdtdatahash" xmlns:w16se="http://schemas.microsoft.com/office/word/2015/wordml/symex" mc:Ignorable="w14 w15 w16se w16cid w16 w16cex w16sdtdh">
   <w:docDefaults>
     <w:rPrDefault>
       <w:rPr>

</xml_diff>